<commit_message>
Documento de visão revisado. Close #2
</commit_message>
<xml_diff>
--- a/Gerenciamento/Documento_de_Visao_PetLife.docx
+++ b/Gerenciamento/Documento_de_Visao_PetLife.docx
@@ -1,6 +1,6 @@
 
 <file path=word/document.xml><?xml version="1.0" encoding="utf-8"?>
-<w:document xmlns:wpc="http://schemas.microsoft.com/office/word/2010/wordprocessingCanvas" xmlns:cx="http://schemas.microsoft.com/office/drawing/2014/chartex" xmlns:cx1="http://schemas.microsoft.com/office/drawing/2015/9/8/chartex" xmlns:cx2="http://schemas.microsoft.com/office/drawing/2015/10/21/chartex" xmlns:cx3="http://schemas.microsoft.com/office/drawing/2016/5/9/chartex" xmlns:cx4="http://schemas.microsoft.com/office/drawing/2016/5/10/chartex" xmlns:cx5="http://schemas.microsoft.com/office/drawing/2016/5/11/chartex" xmlns:cx6="http://schemas.microsoft.com/office/drawing/2016/5/12/chartex" xmlns:cx7="http://schemas.microsoft.com/office/drawing/2016/5/13/chartex" xmlns:cx8="http://schemas.microsoft.com/office/drawing/2016/5/14/chartex" xmlns:mc="http://schemas.openxmlformats.org/markup-compatibility/2006" xmlns:aink="http://schemas.microsoft.com/office/drawing/2016/ink" xmlns:am3d="http://schemas.microsoft.com/office/drawing/2017/model3d" xmlns:o="urn:schemas-microsoft-com:office:office" xmlns:oel="http://schemas.microsoft.com/office/2019/extlst" xmlns:r="http://schemas.openxmlformats.org/officeDocument/2006/relationships" xmlns:m="http://schemas.openxmlformats.org/officeDocument/2006/math" xmlns:v="urn:schemas-microsoft-com:vml" xmlns:wp14="http://schemas.microsoft.com/office/word/2010/wordprocessingDrawing" xmlns:wp="http://schemas.openxmlformats.org/drawingml/2006/wordprocessingDrawing" xmlns:w10="urn:schemas-microsoft-com:office:word" xmlns:w="http://schemas.openxmlformats.org/wordprocessingml/2006/main" xmlns:w14="http://schemas.microsoft.com/office/word/2010/wordml" xmlns:w15="http://schemas.microsoft.com/office/word/2012/wordml" xmlns:w16cex="http://schemas.microsoft.com/office/word/2018/wordml/cex" xmlns:w16cid="http://schemas.microsoft.com/office/word/2016/wordml/cid" xmlns:w16="http://schemas.microsoft.com/office/word/2018/wordml" xmlns:w16du="http://schemas.microsoft.com/office/word/2023/wordml/word16du" xmlns:w16sdtdh="http://schemas.microsoft.com/office/word/2020/wordml/sdtdatahash" xmlns:w16se="http://schemas.microsoft.com/office/word/2015/wordml/symex" xmlns:wpg="http://schemas.microsoft.com/office/word/2010/wordprocessingGroup" xmlns:wpi="http://schemas.microsoft.com/office/word/2010/wordprocessingInk" xmlns:wne="http://schemas.microsoft.com/office/word/2006/wordml" xmlns:wps="http://schemas.microsoft.com/office/word/2010/wordprocessingShape" mc:Ignorable="w14 w15 w16se w16cid w16 w16cex w16sdtdh wp14">
+<w:document xmlns:wpc="http://schemas.microsoft.com/office/word/2010/wordprocessingCanvas" xmlns:cx="http://schemas.microsoft.com/office/drawing/2014/chartex" xmlns:cx1="http://schemas.microsoft.com/office/drawing/2015/9/8/chartex" xmlns:cx2="http://schemas.microsoft.com/office/drawing/2015/10/21/chartex" xmlns:cx3="http://schemas.microsoft.com/office/drawing/2016/5/9/chartex" xmlns:cx4="http://schemas.microsoft.com/office/drawing/2016/5/10/chartex" xmlns:cx5="http://schemas.microsoft.com/office/drawing/2016/5/11/chartex" xmlns:cx6="http://schemas.microsoft.com/office/drawing/2016/5/12/chartex" xmlns:cx7="http://schemas.microsoft.com/office/drawing/2016/5/13/chartex" xmlns:cx8="http://schemas.microsoft.com/office/drawing/2016/5/14/chartex" xmlns:mc="http://schemas.openxmlformats.org/markup-compatibility/2006" xmlns:aink="http://schemas.microsoft.com/office/drawing/2016/ink" xmlns:am3d="http://schemas.microsoft.com/office/drawing/2017/model3d" xmlns:o="urn:schemas-microsoft-com:office:office" xmlns:oel="http://schemas.microsoft.com/office/2019/extlst" xmlns:r="http://schemas.openxmlformats.org/officeDocument/2006/relationships" xmlns:m="http://schemas.openxmlformats.org/officeDocument/2006/math" xmlns:v="urn:schemas-microsoft-com:vml" xmlns:wp14="http://schemas.microsoft.com/office/word/2010/wordprocessingDrawing" xmlns:wp="http://schemas.openxmlformats.org/drawingml/2006/wordprocessingDrawing" xmlns:w10="urn:schemas-microsoft-com:office:word" xmlns:w="http://schemas.openxmlformats.org/wordprocessingml/2006/main" xmlns:w14="http://schemas.microsoft.com/office/word/2010/wordml" xmlns:w15="http://schemas.microsoft.com/office/word/2012/wordml" xmlns:w16cex="http://schemas.microsoft.com/office/word/2018/wordml/cex" xmlns:w16cid="http://schemas.microsoft.com/office/word/2016/wordml/cid" xmlns:w16="http://schemas.microsoft.com/office/word/2018/wordml" xmlns:w16sdtdh="http://schemas.microsoft.com/office/word/2020/wordml/sdtdatahash" xmlns:w16se="http://schemas.microsoft.com/office/word/2015/wordml/symex" xmlns:wpg="http://schemas.microsoft.com/office/word/2010/wordprocessingGroup" xmlns:wpi="http://schemas.microsoft.com/office/word/2010/wordprocessingInk" xmlns:wne="http://schemas.microsoft.com/office/word/2006/wordml" xmlns:wps="http://schemas.microsoft.com/office/word/2010/wordprocessingShape" mc:Ignorable="w14 w15 w16se w16cid w16 w16cex w16sdtdh wp14">
   <w:body>
     <w:p>
       <w:pPr>
@@ -38,14 +38,7 @@
           <w:sz w:val="28"/>
           <w:szCs w:val="28"/>
         </w:rPr>
-        <w:t>3</w:t>
-      </w:r>
-      <w:r>
-        <w:rPr>
-          <w:sz w:val="28"/>
-          <w:szCs w:val="28"/>
-        </w:rPr>
-        <w:t>.1</w:t>
+        <w:t>0</w:t>
       </w:r>
     </w:p>
     <w:p>
@@ -408,7 +401,13 @@
               <w:rPr>
                 <w:color w:val="000000"/>
               </w:rPr>
-              <w:t>1.1</w:t>
+              <w:t>1.</w:t>
+            </w:r>
+            <w:r>
+              <w:rPr>
+                <w:color w:val="000000"/>
+              </w:rPr>
+              <w:t>0</w:t>
             </w:r>
           </w:p>
         </w:tc>
@@ -522,7 +521,13 @@
               <w:rPr>
                 <w:color w:val="000000"/>
               </w:rPr>
-              <w:t>1.2</w:t>
+              <w:t>1.</w:t>
+            </w:r>
+            <w:r>
+              <w:rPr>
+                <w:color w:val="000000"/>
+              </w:rPr>
+              <w:t>0</w:t>
             </w:r>
           </w:p>
         </w:tc>
@@ -636,7 +641,13 @@
               <w:rPr>
                 <w:color w:val="000000"/>
               </w:rPr>
-              <w:t>1.3</w:t>
+              <w:t>1.</w:t>
+            </w:r>
+            <w:r>
+              <w:rPr>
+                <w:color w:val="000000"/>
+              </w:rPr>
+              <w:t>0</w:t>
             </w:r>
           </w:p>
         </w:tc>
@@ -750,7 +761,13 @@
               <w:rPr>
                 <w:color w:val="000000"/>
               </w:rPr>
-              <w:t>1.3.1</w:t>
+              <w:t>1.</w:t>
+            </w:r>
+            <w:r>
+              <w:rPr>
+                <w:color w:val="000000"/>
+              </w:rPr>
+              <w:t>0</w:t>
             </w:r>
           </w:p>
         </w:tc>
@@ -6507,7 +6524,7 @@
 </file>
 
 <file path=word/endnotes.xml><?xml version="1.0" encoding="utf-8"?>
-<w:endnotes xmlns:wpc="http://schemas.microsoft.com/office/word/2010/wordprocessingCanvas" xmlns:cx="http://schemas.microsoft.com/office/drawing/2014/chartex" xmlns:cx1="http://schemas.microsoft.com/office/drawing/2015/9/8/chartex" xmlns:cx2="http://schemas.microsoft.com/office/drawing/2015/10/21/chartex" xmlns:cx3="http://schemas.microsoft.com/office/drawing/2016/5/9/chartex" xmlns:cx4="http://schemas.microsoft.com/office/drawing/2016/5/10/chartex" xmlns:cx5="http://schemas.microsoft.com/office/drawing/2016/5/11/chartex" xmlns:cx6="http://schemas.microsoft.com/office/drawing/2016/5/12/chartex" xmlns:cx7="http://schemas.microsoft.com/office/drawing/2016/5/13/chartex" xmlns:cx8="http://schemas.microsoft.com/office/drawing/2016/5/14/chartex" xmlns:mc="http://schemas.openxmlformats.org/markup-compatibility/2006" xmlns:aink="http://schemas.microsoft.com/office/drawing/2016/ink" xmlns:am3d="http://schemas.microsoft.com/office/drawing/2017/model3d" xmlns:o="urn:schemas-microsoft-com:office:office" xmlns:oel="http://schemas.microsoft.com/office/2019/extlst" xmlns:r="http://schemas.openxmlformats.org/officeDocument/2006/relationships" xmlns:m="http://schemas.openxmlformats.org/officeDocument/2006/math" xmlns:v="urn:schemas-microsoft-com:vml" xmlns:wp14="http://schemas.microsoft.com/office/word/2010/wordprocessingDrawing" xmlns:wp="http://schemas.openxmlformats.org/drawingml/2006/wordprocessingDrawing" xmlns:w10="urn:schemas-microsoft-com:office:word" xmlns:w="http://schemas.openxmlformats.org/wordprocessingml/2006/main" xmlns:w14="http://schemas.microsoft.com/office/word/2010/wordml" xmlns:w15="http://schemas.microsoft.com/office/word/2012/wordml" xmlns:w16cex="http://schemas.microsoft.com/office/word/2018/wordml/cex" xmlns:w16cid="http://schemas.microsoft.com/office/word/2016/wordml/cid" xmlns:w16="http://schemas.microsoft.com/office/word/2018/wordml" xmlns:w16du="http://schemas.microsoft.com/office/word/2023/wordml/word16du" xmlns:w16sdtdh="http://schemas.microsoft.com/office/word/2020/wordml/sdtdatahash" xmlns:w16se="http://schemas.microsoft.com/office/word/2015/wordml/symex" xmlns:wpg="http://schemas.microsoft.com/office/word/2010/wordprocessingGroup" xmlns:wpi="http://schemas.microsoft.com/office/word/2010/wordprocessingInk" xmlns:wne="http://schemas.microsoft.com/office/word/2006/wordml" xmlns:wps="http://schemas.microsoft.com/office/word/2010/wordprocessingShape" mc:Ignorable="w14 w15 w16se w16cid w16 w16cex w16sdtdh wp14">
+<w:endnotes xmlns:wpc="http://schemas.microsoft.com/office/word/2010/wordprocessingCanvas" xmlns:cx="http://schemas.microsoft.com/office/drawing/2014/chartex" xmlns:cx1="http://schemas.microsoft.com/office/drawing/2015/9/8/chartex" xmlns:cx2="http://schemas.microsoft.com/office/drawing/2015/10/21/chartex" xmlns:cx3="http://schemas.microsoft.com/office/drawing/2016/5/9/chartex" xmlns:cx4="http://schemas.microsoft.com/office/drawing/2016/5/10/chartex" xmlns:cx5="http://schemas.microsoft.com/office/drawing/2016/5/11/chartex" xmlns:cx6="http://schemas.microsoft.com/office/drawing/2016/5/12/chartex" xmlns:cx7="http://schemas.microsoft.com/office/drawing/2016/5/13/chartex" xmlns:cx8="http://schemas.microsoft.com/office/drawing/2016/5/14/chartex" xmlns:mc="http://schemas.openxmlformats.org/markup-compatibility/2006" xmlns:aink="http://schemas.microsoft.com/office/drawing/2016/ink" xmlns:am3d="http://schemas.microsoft.com/office/drawing/2017/model3d" xmlns:o="urn:schemas-microsoft-com:office:office" xmlns:oel="http://schemas.microsoft.com/office/2019/extlst" xmlns:r="http://schemas.openxmlformats.org/officeDocument/2006/relationships" xmlns:m="http://schemas.openxmlformats.org/officeDocument/2006/math" xmlns:v="urn:schemas-microsoft-com:vml" xmlns:wp14="http://schemas.microsoft.com/office/word/2010/wordprocessingDrawing" xmlns:wp="http://schemas.openxmlformats.org/drawingml/2006/wordprocessingDrawing" xmlns:w10="urn:schemas-microsoft-com:office:word" xmlns:w="http://schemas.openxmlformats.org/wordprocessingml/2006/main" xmlns:w14="http://schemas.microsoft.com/office/word/2010/wordml" xmlns:w15="http://schemas.microsoft.com/office/word/2012/wordml" xmlns:w16cex="http://schemas.microsoft.com/office/word/2018/wordml/cex" xmlns:w16cid="http://schemas.microsoft.com/office/word/2016/wordml/cid" xmlns:w16="http://schemas.microsoft.com/office/word/2018/wordml" xmlns:w16sdtdh="http://schemas.microsoft.com/office/word/2020/wordml/sdtdatahash" xmlns:w16se="http://schemas.microsoft.com/office/word/2015/wordml/symex" xmlns:wpg="http://schemas.microsoft.com/office/word/2010/wordprocessingGroup" xmlns:wpi="http://schemas.microsoft.com/office/word/2010/wordprocessingInk" xmlns:wne="http://schemas.microsoft.com/office/word/2006/wordml" xmlns:wps="http://schemas.microsoft.com/office/word/2010/wordprocessingShape" mc:Ignorable="w14 w15 w16se w16cid w16 w16cex w16sdtdh wp14">
   <w:endnote w:type="separator" w:id="-1">
     <w:p>
       <w:r>
@@ -6526,7 +6543,7 @@
 </file>
 
 <file path=word/footer1.xml><?xml version="1.0" encoding="utf-8"?>
-<w:ftr xmlns:wpc="http://schemas.microsoft.com/office/word/2010/wordprocessingCanvas" xmlns:cx="http://schemas.microsoft.com/office/drawing/2014/chartex" xmlns:cx1="http://schemas.microsoft.com/office/drawing/2015/9/8/chartex" xmlns:cx2="http://schemas.microsoft.com/office/drawing/2015/10/21/chartex" xmlns:cx3="http://schemas.microsoft.com/office/drawing/2016/5/9/chartex" xmlns:cx4="http://schemas.microsoft.com/office/drawing/2016/5/10/chartex" xmlns:cx5="http://schemas.microsoft.com/office/drawing/2016/5/11/chartex" xmlns:cx6="http://schemas.microsoft.com/office/drawing/2016/5/12/chartex" xmlns:cx7="http://schemas.microsoft.com/office/drawing/2016/5/13/chartex" xmlns:cx8="http://schemas.microsoft.com/office/drawing/2016/5/14/chartex" xmlns:mc="http://schemas.openxmlformats.org/markup-compatibility/2006" xmlns:aink="http://schemas.microsoft.com/office/drawing/2016/ink" xmlns:am3d="http://schemas.microsoft.com/office/drawing/2017/model3d" xmlns:o="urn:schemas-microsoft-com:office:office" xmlns:oel="http://schemas.microsoft.com/office/2019/extlst" xmlns:r="http://schemas.openxmlformats.org/officeDocument/2006/relationships" xmlns:m="http://schemas.openxmlformats.org/officeDocument/2006/math" xmlns:v="urn:schemas-microsoft-com:vml" xmlns:wp14="http://schemas.microsoft.com/office/word/2010/wordprocessingDrawing" xmlns:wp="http://schemas.openxmlformats.org/drawingml/2006/wordprocessingDrawing" xmlns:w10="urn:schemas-microsoft-com:office:word" xmlns:w="http://schemas.openxmlformats.org/wordprocessingml/2006/main" xmlns:w14="http://schemas.microsoft.com/office/word/2010/wordml" xmlns:w15="http://schemas.microsoft.com/office/word/2012/wordml" xmlns:w16cex="http://schemas.microsoft.com/office/word/2018/wordml/cex" xmlns:w16cid="http://schemas.microsoft.com/office/word/2016/wordml/cid" xmlns:w16="http://schemas.microsoft.com/office/word/2018/wordml" xmlns:w16du="http://schemas.microsoft.com/office/word/2023/wordml/word16du" xmlns:w16sdtdh="http://schemas.microsoft.com/office/word/2020/wordml/sdtdatahash" xmlns:w16se="http://schemas.microsoft.com/office/word/2015/wordml/symex" xmlns:wpg="http://schemas.microsoft.com/office/word/2010/wordprocessingGroup" xmlns:wpi="http://schemas.microsoft.com/office/word/2010/wordprocessingInk" xmlns:wne="http://schemas.microsoft.com/office/word/2006/wordml" xmlns:wps="http://schemas.microsoft.com/office/word/2010/wordprocessingShape" mc:Ignorable="w14 w15 w16se w16cid w16 w16cex w16sdtdh wp14">
+<w:ftr xmlns:wpc="http://schemas.microsoft.com/office/word/2010/wordprocessingCanvas" xmlns:cx="http://schemas.microsoft.com/office/drawing/2014/chartex" xmlns:cx1="http://schemas.microsoft.com/office/drawing/2015/9/8/chartex" xmlns:cx2="http://schemas.microsoft.com/office/drawing/2015/10/21/chartex" xmlns:cx3="http://schemas.microsoft.com/office/drawing/2016/5/9/chartex" xmlns:cx4="http://schemas.microsoft.com/office/drawing/2016/5/10/chartex" xmlns:cx5="http://schemas.microsoft.com/office/drawing/2016/5/11/chartex" xmlns:cx6="http://schemas.microsoft.com/office/drawing/2016/5/12/chartex" xmlns:cx7="http://schemas.microsoft.com/office/drawing/2016/5/13/chartex" xmlns:cx8="http://schemas.microsoft.com/office/drawing/2016/5/14/chartex" xmlns:mc="http://schemas.openxmlformats.org/markup-compatibility/2006" xmlns:aink="http://schemas.microsoft.com/office/drawing/2016/ink" xmlns:am3d="http://schemas.microsoft.com/office/drawing/2017/model3d" xmlns:o="urn:schemas-microsoft-com:office:office" xmlns:oel="http://schemas.microsoft.com/office/2019/extlst" xmlns:r="http://schemas.openxmlformats.org/officeDocument/2006/relationships" xmlns:m="http://schemas.openxmlformats.org/officeDocument/2006/math" xmlns:v="urn:schemas-microsoft-com:vml" xmlns:wp14="http://schemas.microsoft.com/office/word/2010/wordprocessingDrawing" xmlns:wp="http://schemas.openxmlformats.org/drawingml/2006/wordprocessingDrawing" xmlns:w10="urn:schemas-microsoft-com:office:word" xmlns:w="http://schemas.openxmlformats.org/wordprocessingml/2006/main" xmlns:w14="http://schemas.microsoft.com/office/word/2010/wordml" xmlns:w15="http://schemas.microsoft.com/office/word/2012/wordml" xmlns:w16cex="http://schemas.microsoft.com/office/word/2018/wordml/cex" xmlns:w16cid="http://schemas.microsoft.com/office/word/2016/wordml/cid" xmlns:w16="http://schemas.microsoft.com/office/word/2018/wordml" xmlns:w16sdtdh="http://schemas.microsoft.com/office/word/2020/wordml/sdtdatahash" xmlns:w16se="http://schemas.microsoft.com/office/word/2015/wordml/symex" xmlns:wpg="http://schemas.microsoft.com/office/word/2010/wordprocessingGroup" xmlns:wpi="http://schemas.microsoft.com/office/word/2010/wordprocessingInk" xmlns:wne="http://schemas.microsoft.com/office/word/2006/wordml" xmlns:wps="http://schemas.microsoft.com/office/word/2010/wordprocessingShape" mc:Ignorable="w14 w15 w16se w16cid w16 w16cex w16sdtdh wp14">
   <w:p>
     <w:pPr>
       <w:pBdr>
@@ -6669,7 +6686,7 @@
 </file>
 
 <file path=word/footnotes.xml><?xml version="1.0" encoding="utf-8"?>
-<w:footnotes xmlns:wpc="http://schemas.microsoft.com/office/word/2010/wordprocessingCanvas" xmlns:cx="http://schemas.microsoft.com/office/drawing/2014/chartex" xmlns:cx1="http://schemas.microsoft.com/office/drawing/2015/9/8/chartex" xmlns:cx2="http://schemas.microsoft.com/office/drawing/2015/10/21/chartex" xmlns:cx3="http://schemas.microsoft.com/office/drawing/2016/5/9/chartex" xmlns:cx4="http://schemas.microsoft.com/office/drawing/2016/5/10/chartex" xmlns:cx5="http://schemas.microsoft.com/office/drawing/2016/5/11/chartex" xmlns:cx6="http://schemas.microsoft.com/office/drawing/2016/5/12/chartex" xmlns:cx7="http://schemas.microsoft.com/office/drawing/2016/5/13/chartex" xmlns:cx8="http://schemas.microsoft.com/office/drawing/2016/5/14/chartex" xmlns:mc="http://schemas.openxmlformats.org/markup-compatibility/2006" xmlns:aink="http://schemas.microsoft.com/office/drawing/2016/ink" xmlns:am3d="http://schemas.microsoft.com/office/drawing/2017/model3d" xmlns:o="urn:schemas-microsoft-com:office:office" xmlns:oel="http://schemas.microsoft.com/office/2019/extlst" xmlns:r="http://schemas.openxmlformats.org/officeDocument/2006/relationships" xmlns:m="http://schemas.openxmlformats.org/officeDocument/2006/math" xmlns:v="urn:schemas-microsoft-com:vml" xmlns:wp14="http://schemas.microsoft.com/office/word/2010/wordprocessingDrawing" xmlns:wp="http://schemas.openxmlformats.org/drawingml/2006/wordprocessingDrawing" xmlns:w10="urn:schemas-microsoft-com:office:word" xmlns:w="http://schemas.openxmlformats.org/wordprocessingml/2006/main" xmlns:w14="http://schemas.microsoft.com/office/word/2010/wordml" xmlns:w15="http://schemas.microsoft.com/office/word/2012/wordml" xmlns:w16cex="http://schemas.microsoft.com/office/word/2018/wordml/cex" xmlns:w16cid="http://schemas.microsoft.com/office/word/2016/wordml/cid" xmlns:w16="http://schemas.microsoft.com/office/word/2018/wordml" xmlns:w16du="http://schemas.microsoft.com/office/word/2023/wordml/word16du" xmlns:w16sdtdh="http://schemas.microsoft.com/office/word/2020/wordml/sdtdatahash" xmlns:w16se="http://schemas.microsoft.com/office/word/2015/wordml/symex" xmlns:wpg="http://schemas.microsoft.com/office/word/2010/wordprocessingGroup" xmlns:wpi="http://schemas.microsoft.com/office/word/2010/wordprocessingInk" xmlns:wne="http://schemas.microsoft.com/office/word/2006/wordml" xmlns:wps="http://schemas.microsoft.com/office/word/2010/wordprocessingShape" mc:Ignorable="w14 w15 w16se w16cid w16 w16cex w16sdtdh wp14">
+<w:footnotes xmlns:wpc="http://schemas.microsoft.com/office/word/2010/wordprocessingCanvas" xmlns:cx="http://schemas.microsoft.com/office/drawing/2014/chartex" xmlns:cx1="http://schemas.microsoft.com/office/drawing/2015/9/8/chartex" xmlns:cx2="http://schemas.microsoft.com/office/drawing/2015/10/21/chartex" xmlns:cx3="http://schemas.microsoft.com/office/drawing/2016/5/9/chartex" xmlns:cx4="http://schemas.microsoft.com/office/drawing/2016/5/10/chartex" xmlns:cx5="http://schemas.microsoft.com/office/drawing/2016/5/11/chartex" xmlns:cx6="http://schemas.microsoft.com/office/drawing/2016/5/12/chartex" xmlns:cx7="http://schemas.microsoft.com/office/drawing/2016/5/13/chartex" xmlns:cx8="http://schemas.microsoft.com/office/drawing/2016/5/14/chartex" xmlns:mc="http://schemas.openxmlformats.org/markup-compatibility/2006" xmlns:aink="http://schemas.microsoft.com/office/drawing/2016/ink" xmlns:am3d="http://schemas.microsoft.com/office/drawing/2017/model3d" xmlns:o="urn:schemas-microsoft-com:office:office" xmlns:oel="http://schemas.microsoft.com/office/2019/extlst" xmlns:r="http://schemas.openxmlformats.org/officeDocument/2006/relationships" xmlns:m="http://schemas.openxmlformats.org/officeDocument/2006/math" xmlns:v="urn:schemas-microsoft-com:vml" xmlns:wp14="http://schemas.microsoft.com/office/word/2010/wordprocessingDrawing" xmlns:wp="http://schemas.openxmlformats.org/drawingml/2006/wordprocessingDrawing" xmlns:w10="urn:schemas-microsoft-com:office:word" xmlns:w="http://schemas.openxmlformats.org/wordprocessingml/2006/main" xmlns:w14="http://schemas.microsoft.com/office/word/2010/wordml" xmlns:w15="http://schemas.microsoft.com/office/word/2012/wordml" xmlns:w16cex="http://schemas.microsoft.com/office/word/2018/wordml/cex" xmlns:w16cid="http://schemas.microsoft.com/office/word/2016/wordml/cid" xmlns:w16="http://schemas.microsoft.com/office/word/2018/wordml" xmlns:w16sdtdh="http://schemas.microsoft.com/office/word/2020/wordml/sdtdatahash" xmlns:w16se="http://schemas.microsoft.com/office/word/2015/wordml/symex" xmlns:wpg="http://schemas.microsoft.com/office/word/2010/wordprocessingGroup" xmlns:wpi="http://schemas.microsoft.com/office/word/2010/wordprocessingInk" xmlns:wne="http://schemas.microsoft.com/office/word/2006/wordml" xmlns:wps="http://schemas.microsoft.com/office/word/2010/wordprocessingShape" mc:Ignorable="w14 w15 w16se w16cid w16 w16cex w16sdtdh wp14">
   <w:footnote w:type="separator" w:id="-1">
     <w:p>
       <w:r>
@@ -6688,7 +6705,7 @@
 </file>
 
 <file path=word/header1.xml><?xml version="1.0" encoding="utf-8"?>
-<w:hdr xmlns:wpc="http://schemas.microsoft.com/office/word/2010/wordprocessingCanvas" xmlns:cx="http://schemas.microsoft.com/office/drawing/2014/chartex" xmlns:cx1="http://schemas.microsoft.com/office/drawing/2015/9/8/chartex" xmlns:cx2="http://schemas.microsoft.com/office/drawing/2015/10/21/chartex" xmlns:cx3="http://schemas.microsoft.com/office/drawing/2016/5/9/chartex" xmlns:cx4="http://schemas.microsoft.com/office/drawing/2016/5/10/chartex" xmlns:cx5="http://schemas.microsoft.com/office/drawing/2016/5/11/chartex" xmlns:cx6="http://schemas.microsoft.com/office/drawing/2016/5/12/chartex" xmlns:cx7="http://schemas.microsoft.com/office/drawing/2016/5/13/chartex" xmlns:cx8="http://schemas.microsoft.com/office/drawing/2016/5/14/chartex" xmlns:mc="http://schemas.openxmlformats.org/markup-compatibility/2006" xmlns:aink="http://schemas.microsoft.com/office/drawing/2016/ink" xmlns:am3d="http://schemas.microsoft.com/office/drawing/2017/model3d" xmlns:o="urn:schemas-microsoft-com:office:office" xmlns:oel="http://schemas.microsoft.com/office/2019/extlst" xmlns:r="http://schemas.openxmlformats.org/officeDocument/2006/relationships" xmlns:m="http://schemas.openxmlformats.org/officeDocument/2006/math" xmlns:v="urn:schemas-microsoft-com:vml" xmlns:wp14="http://schemas.microsoft.com/office/word/2010/wordprocessingDrawing" xmlns:wp="http://schemas.openxmlformats.org/drawingml/2006/wordprocessingDrawing" xmlns:w10="urn:schemas-microsoft-com:office:word" xmlns:w="http://schemas.openxmlformats.org/wordprocessingml/2006/main" xmlns:w14="http://schemas.microsoft.com/office/word/2010/wordml" xmlns:w15="http://schemas.microsoft.com/office/word/2012/wordml" xmlns:w16cex="http://schemas.microsoft.com/office/word/2018/wordml/cex" xmlns:w16cid="http://schemas.microsoft.com/office/word/2016/wordml/cid" xmlns:w16="http://schemas.microsoft.com/office/word/2018/wordml" xmlns:w16du="http://schemas.microsoft.com/office/word/2023/wordml/word16du" xmlns:w16sdtdh="http://schemas.microsoft.com/office/word/2020/wordml/sdtdatahash" xmlns:w16se="http://schemas.microsoft.com/office/word/2015/wordml/symex" xmlns:wpg="http://schemas.microsoft.com/office/word/2010/wordprocessingGroup" xmlns:wpi="http://schemas.microsoft.com/office/word/2010/wordprocessingInk" xmlns:wne="http://schemas.microsoft.com/office/word/2006/wordml" xmlns:wps="http://schemas.microsoft.com/office/word/2010/wordprocessingShape" mc:Ignorable="w14 w15 w16se w16cid w16 w16cex w16sdtdh wp14">
+<w:hdr xmlns:wpc="http://schemas.microsoft.com/office/word/2010/wordprocessingCanvas" xmlns:cx="http://schemas.microsoft.com/office/drawing/2014/chartex" xmlns:cx1="http://schemas.microsoft.com/office/drawing/2015/9/8/chartex" xmlns:cx2="http://schemas.microsoft.com/office/drawing/2015/10/21/chartex" xmlns:cx3="http://schemas.microsoft.com/office/drawing/2016/5/9/chartex" xmlns:cx4="http://schemas.microsoft.com/office/drawing/2016/5/10/chartex" xmlns:cx5="http://schemas.microsoft.com/office/drawing/2016/5/11/chartex" xmlns:cx6="http://schemas.microsoft.com/office/drawing/2016/5/12/chartex" xmlns:cx7="http://schemas.microsoft.com/office/drawing/2016/5/13/chartex" xmlns:cx8="http://schemas.microsoft.com/office/drawing/2016/5/14/chartex" xmlns:mc="http://schemas.openxmlformats.org/markup-compatibility/2006" xmlns:aink="http://schemas.microsoft.com/office/drawing/2016/ink" xmlns:am3d="http://schemas.microsoft.com/office/drawing/2017/model3d" xmlns:o="urn:schemas-microsoft-com:office:office" xmlns:oel="http://schemas.microsoft.com/office/2019/extlst" xmlns:r="http://schemas.openxmlformats.org/officeDocument/2006/relationships" xmlns:m="http://schemas.openxmlformats.org/officeDocument/2006/math" xmlns:v="urn:schemas-microsoft-com:vml" xmlns:wp14="http://schemas.microsoft.com/office/word/2010/wordprocessingDrawing" xmlns:wp="http://schemas.openxmlformats.org/drawingml/2006/wordprocessingDrawing" xmlns:w10="urn:schemas-microsoft-com:office:word" xmlns:w="http://schemas.openxmlformats.org/wordprocessingml/2006/main" xmlns:w14="http://schemas.microsoft.com/office/word/2010/wordml" xmlns:w15="http://schemas.microsoft.com/office/word/2012/wordml" xmlns:w16cex="http://schemas.microsoft.com/office/word/2018/wordml/cex" xmlns:w16cid="http://schemas.microsoft.com/office/word/2016/wordml/cid" xmlns:w16="http://schemas.microsoft.com/office/word/2018/wordml" xmlns:w16sdtdh="http://schemas.microsoft.com/office/word/2020/wordml/sdtdatahash" xmlns:w16se="http://schemas.microsoft.com/office/word/2015/wordml/symex" xmlns:wpg="http://schemas.microsoft.com/office/word/2010/wordprocessingGroup" xmlns:wpi="http://schemas.microsoft.com/office/word/2010/wordprocessingInk" xmlns:wne="http://schemas.microsoft.com/office/word/2006/wordml" xmlns:wps="http://schemas.microsoft.com/office/word/2010/wordprocessingShape" mc:Ignorable="w14 w15 w16se w16cid w16 w16cex w16sdtdh wp14">
   <w:p>
     <w:pPr>
       <w:rPr>
@@ -6750,7 +6767,7 @@
 </file>
 
 <file path=word/header2.xml><?xml version="1.0" encoding="utf-8"?>
-<w:hdr xmlns:wpc="http://schemas.microsoft.com/office/word/2010/wordprocessingCanvas" xmlns:cx="http://schemas.microsoft.com/office/drawing/2014/chartex" xmlns:cx1="http://schemas.microsoft.com/office/drawing/2015/9/8/chartex" xmlns:cx2="http://schemas.microsoft.com/office/drawing/2015/10/21/chartex" xmlns:cx3="http://schemas.microsoft.com/office/drawing/2016/5/9/chartex" xmlns:cx4="http://schemas.microsoft.com/office/drawing/2016/5/10/chartex" xmlns:cx5="http://schemas.microsoft.com/office/drawing/2016/5/11/chartex" xmlns:cx6="http://schemas.microsoft.com/office/drawing/2016/5/12/chartex" xmlns:cx7="http://schemas.microsoft.com/office/drawing/2016/5/13/chartex" xmlns:cx8="http://schemas.microsoft.com/office/drawing/2016/5/14/chartex" xmlns:mc="http://schemas.openxmlformats.org/markup-compatibility/2006" xmlns:aink="http://schemas.microsoft.com/office/drawing/2016/ink" xmlns:am3d="http://schemas.microsoft.com/office/drawing/2017/model3d" xmlns:o="urn:schemas-microsoft-com:office:office" xmlns:oel="http://schemas.microsoft.com/office/2019/extlst" xmlns:r="http://schemas.openxmlformats.org/officeDocument/2006/relationships" xmlns:m="http://schemas.openxmlformats.org/officeDocument/2006/math" xmlns:v="urn:schemas-microsoft-com:vml" xmlns:wp14="http://schemas.microsoft.com/office/word/2010/wordprocessingDrawing" xmlns:wp="http://schemas.openxmlformats.org/drawingml/2006/wordprocessingDrawing" xmlns:w10="urn:schemas-microsoft-com:office:word" xmlns:w="http://schemas.openxmlformats.org/wordprocessingml/2006/main" xmlns:w14="http://schemas.microsoft.com/office/word/2010/wordml" xmlns:w15="http://schemas.microsoft.com/office/word/2012/wordml" xmlns:w16cex="http://schemas.microsoft.com/office/word/2018/wordml/cex" xmlns:w16cid="http://schemas.microsoft.com/office/word/2016/wordml/cid" xmlns:w16="http://schemas.microsoft.com/office/word/2018/wordml" xmlns:w16du="http://schemas.microsoft.com/office/word/2023/wordml/word16du" xmlns:w16sdtdh="http://schemas.microsoft.com/office/word/2020/wordml/sdtdatahash" xmlns:w16se="http://schemas.microsoft.com/office/word/2015/wordml/symex" xmlns:wpg="http://schemas.microsoft.com/office/word/2010/wordprocessingGroup" xmlns:wpi="http://schemas.microsoft.com/office/word/2010/wordprocessingInk" xmlns:wne="http://schemas.microsoft.com/office/word/2006/wordml" xmlns:wps="http://schemas.microsoft.com/office/word/2010/wordprocessingShape" mc:Ignorable="w14 w15 w16se w16cid w16 w16cex w16sdtdh wp14">
+<w:hdr xmlns:wpc="http://schemas.microsoft.com/office/word/2010/wordprocessingCanvas" xmlns:cx="http://schemas.microsoft.com/office/drawing/2014/chartex" xmlns:cx1="http://schemas.microsoft.com/office/drawing/2015/9/8/chartex" xmlns:cx2="http://schemas.microsoft.com/office/drawing/2015/10/21/chartex" xmlns:cx3="http://schemas.microsoft.com/office/drawing/2016/5/9/chartex" xmlns:cx4="http://schemas.microsoft.com/office/drawing/2016/5/10/chartex" xmlns:cx5="http://schemas.microsoft.com/office/drawing/2016/5/11/chartex" xmlns:cx6="http://schemas.microsoft.com/office/drawing/2016/5/12/chartex" xmlns:cx7="http://schemas.microsoft.com/office/drawing/2016/5/13/chartex" xmlns:cx8="http://schemas.microsoft.com/office/drawing/2016/5/14/chartex" xmlns:mc="http://schemas.openxmlformats.org/markup-compatibility/2006" xmlns:aink="http://schemas.microsoft.com/office/drawing/2016/ink" xmlns:am3d="http://schemas.microsoft.com/office/drawing/2017/model3d" xmlns:o="urn:schemas-microsoft-com:office:office" xmlns:oel="http://schemas.microsoft.com/office/2019/extlst" xmlns:r="http://schemas.openxmlformats.org/officeDocument/2006/relationships" xmlns:m="http://schemas.openxmlformats.org/officeDocument/2006/math" xmlns:v="urn:schemas-microsoft-com:vml" xmlns:wp14="http://schemas.microsoft.com/office/word/2010/wordprocessingDrawing" xmlns:wp="http://schemas.openxmlformats.org/drawingml/2006/wordprocessingDrawing" xmlns:w10="urn:schemas-microsoft-com:office:word" xmlns:w="http://schemas.openxmlformats.org/wordprocessingml/2006/main" xmlns:w14="http://schemas.microsoft.com/office/word/2010/wordml" xmlns:w15="http://schemas.microsoft.com/office/word/2012/wordml" xmlns:w16cex="http://schemas.microsoft.com/office/word/2018/wordml/cex" xmlns:w16cid="http://schemas.microsoft.com/office/word/2016/wordml/cid" xmlns:w16="http://schemas.microsoft.com/office/word/2018/wordml" xmlns:w16sdtdh="http://schemas.microsoft.com/office/word/2020/wordml/sdtdatahash" xmlns:w16se="http://schemas.microsoft.com/office/word/2015/wordml/symex" xmlns:wpg="http://schemas.microsoft.com/office/word/2010/wordprocessingGroup" xmlns:wpi="http://schemas.microsoft.com/office/word/2010/wordprocessingInk" xmlns:wne="http://schemas.microsoft.com/office/word/2006/wordml" xmlns:wps="http://schemas.microsoft.com/office/word/2010/wordprocessingShape" mc:Ignorable="w14 w15 w16se w16cid w16 w16cex w16sdtdh wp14">
   <w:p>
     <w:pPr>
       <w:pBdr>
@@ -6817,7 +6834,7 @@
             <w:t xml:space="preserve">  Versão: 1.</w:t>
           </w:r>
           <w:r>
-            <w:t>3.1</w:t>
+            <w:t>0</w:t>
           </w:r>
         </w:p>
       </w:tc>
@@ -6873,7 +6890,7 @@
 </file>
 
 <file path=word/numbering.xml><?xml version="1.0" encoding="utf-8"?>
-<w:numbering xmlns:wpc="http://schemas.microsoft.com/office/word/2010/wordprocessingCanvas" xmlns:cx="http://schemas.microsoft.com/office/drawing/2014/chartex" xmlns:cx1="http://schemas.microsoft.com/office/drawing/2015/9/8/chartex" xmlns:cx2="http://schemas.microsoft.com/office/drawing/2015/10/21/chartex" xmlns:cx3="http://schemas.microsoft.com/office/drawing/2016/5/9/chartex" xmlns:cx4="http://schemas.microsoft.com/office/drawing/2016/5/10/chartex" xmlns:cx5="http://schemas.microsoft.com/office/drawing/2016/5/11/chartex" xmlns:cx6="http://schemas.microsoft.com/office/drawing/2016/5/12/chartex" xmlns:cx7="http://schemas.microsoft.com/office/drawing/2016/5/13/chartex" xmlns:cx8="http://schemas.microsoft.com/office/drawing/2016/5/14/chartex" xmlns:mc="http://schemas.openxmlformats.org/markup-compatibility/2006" xmlns:aink="http://schemas.microsoft.com/office/drawing/2016/ink" xmlns:am3d="http://schemas.microsoft.com/office/drawing/2017/model3d" xmlns:o="urn:schemas-microsoft-com:office:office" xmlns:oel="http://schemas.microsoft.com/office/2019/extlst" xmlns:r="http://schemas.openxmlformats.org/officeDocument/2006/relationships" xmlns:m="http://schemas.openxmlformats.org/officeDocument/2006/math" xmlns:v="urn:schemas-microsoft-com:vml" xmlns:wp14="http://schemas.microsoft.com/office/word/2010/wordprocessingDrawing" xmlns:wp="http://schemas.openxmlformats.org/drawingml/2006/wordprocessingDrawing" xmlns:w10="urn:schemas-microsoft-com:office:word" xmlns:w="http://schemas.openxmlformats.org/wordprocessingml/2006/main" xmlns:w14="http://schemas.microsoft.com/office/word/2010/wordml" xmlns:w15="http://schemas.microsoft.com/office/word/2012/wordml" xmlns:w16cex="http://schemas.microsoft.com/office/word/2018/wordml/cex" xmlns:w16cid="http://schemas.microsoft.com/office/word/2016/wordml/cid" xmlns:w16="http://schemas.microsoft.com/office/word/2018/wordml" xmlns:w16du="http://schemas.microsoft.com/office/word/2023/wordml/word16du" xmlns:w16sdtdh="http://schemas.microsoft.com/office/word/2020/wordml/sdtdatahash" xmlns:w16se="http://schemas.microsoft.com/office/word/2015/wordml/symex" xmlns:wpg="http://schemas.microsoft.com/office/word/2010/wordprocessingGroup" xmlns:wpi="http://schemas.microsoft.com/office/word/2010/wordprocessingInk" xmlns:wne="http://schemas.microsoft.com/office/word/2006/wordml" xmlns:wps="http://schemas.microsoft.com/office/word/2010/wordprocessingShape" mc:Ignorable="w14 w15 w16se w16cid w16 w16cex w16sdtdh wp14">
+<w:numbering xmlns:wpc="http://schemas.microsoft.com/office/word/2010/wordprocessingCanvas" xmlns:cx="http://schemas.microsoft.com/office/drawing/2014/chartex" xmlns:cx1="http://schemas.microsoft.com/office/drawing/2015/9/8/chartex" xmlns:cx2="http://schemas.microsoft.com/office/drawing/2015/10/21/chartex" xmlns:cx3="http://schemas.microsoft.com/office/drawing/2016/5/9/chartex" xmlns:cx4="http://schemas.microsoft.com/office/drawing/2016/5/10/chartex" xmlns:cx5="http://schemas.microsoft.com/office/drawing/2016/5/11/chartex" xmlns:cx6="http://schemas.microsoft.com/office/drawing/2016/5/12/chartex" xmlns:cx7="http://schemas.microsoft.com/office/drawing/2016/5/13/chartex" xmlns:cx8="http://schemas.microsoft.com/office/drawing/2016/5/14/chartex" xmlns:mc="http://schemas.openxmlformats.org/markup-compatibility/2006" xmlns:aink="http://schemas.microsoft.com/office/drawing/2016/ink" xmlns:am3d="http://schemas.microsoft.com/office/drawing/2017/model3d" xmlns:o="urn:schemas-microsoft-com:office:office" xmlns:oel="http://schemas.microsoft.com/office/2019/extlst" xmlns:r="http://schemas.openxmlformats.org/officeDocument/2006/relationships" xmlns:m="http://schemas.openxmlformats.org/officeDocument/2006/math" xmlns:v="urn:schemas-microsoft-com:vml" xmlns:wp14="http://schemas.microsoft.com/office/word/2010/wordprocessingDrawing" xmlns:wp="http://schemas.openxmlformats.org/drawingml/2006/wordprocessingDrawing" xmlns:w10="urn:schemas-microsoft-com:office:word" xmlns:w="http://schemas.openxmlformats.org/wordprocessingml/2006/main" xmlns:w14="http://schemas.microsoft.com/office/word/2010/wordml" xmlns:w15="http://schemas.microsoft.com/office/word/2012/wordml" xmlns:w16cex="http://schemas.microsoft.com/office/word/2018/wordml/cex" xmlns:w16cid="http://schemas.microsoft.com/office/word/2016/wordml/cid" xmlns:w16="http://schemas.microsoft.com/office/word/2018/wordml" xmlns:w16sdtdh="http://schemas.microsoft.com/office/word/2020/wordml/sdtdatahash" xmlns:w16se="http://schemas.microsoft.com/office/word/2015/wordml/symex" xmlns:wpg="http://schemas.microsoft.com/office/word/2010/wordprocessingGroup" xmlns:wpi="http://schemas.microsoft.com/office/word/2010/wordprocessingInk" xmlns:wne="http://schemas.microsoft.com/office/word/2006/wordml" xmlns:wps="http://schemas.microsoft.com/office/word/2010/wordprocessingShape" mc:Ignorable="w14 w15 w16se w16cid w16 w16cex w16sdtdh wp14">
   <w:abstractNum w:abstractNumId="0" w15:restartNumberingAfterBreak="0">
     <w:nsid w:val="18052C8B"/>
     <w:multiLevelType w:val="multilevel"/>

</xml_diff>